<commit_message>
commit 2 par ghada
</commit_message>
<xml_diff>
--- a/test2.docx
+++ b/test2.docx
@@ -1,10 +1,18 @@
 
 <file path=word/document.xml><?xml version="1.0" encoding="utf-8"?>
-<w:document xmlns:ve="http://schemas.openxmlformats.org/markup-compatibility/2006" xmlns:o="urn:schemas-microsoft-com:office:office" xmlns:r="http://schemas.openxmlformats.org/officeDocument/2006/relationships" xmlns:m="http://schemas.openxmlformats.org/officeDocument/2006/math" xmlns:v="urn:schemas-microsoft-com:vml" xmlns:wp="http://schemas.openxmlformats.org/drawingml/2006/wordprocessingDrawing" xmlns:w10="urn:schemas-microsoft-com:office:word" xmlns:w="http://schemas.openxmlformats.org/wordprocessingml/2006/main" xmlns:wne="http://schemas.microsoft.com/office/word/2006/wordml">
+<w:document xmlns:wpc="http://schemas.microsoft.com/office/word/2010/wordprocessingCanvas" xmlns:mc="http://schemas.openxmlformats.org/markup-compatibility/2006" xmlns:o="urn:schemas-microsoft-com:office:office" xmlns:r="http://schemas.openxmlformats.org/officeDocument/2006/relationships" xmlns:m="http://schemas.openxmlformats.org/officeDocument/2006/math" xmlns:v="urn:schemas-microsoft-com:vml" xmlns:wp14="http://schemas.microsoft.com/office/word/2010/wordprocessingDrawing" xmlns:wp="http://schemas.openxmlformats.org/drawingml/2006/wordprocessingDrawing" xmlns:w10="urn:schemas-microsoft-com:office:word" xmlns:w="http://schemas.openxmlformats.org/wordprocessingml/2006/main" xmlns:w14="http://schemas.microsoft.com/office/word/2010/wordml" xmlns:wpg="http://schemas.microsoft.com/office/word/2010/wordprocessingGroup" xmlns:wpi="http://schemas.microsoft.com/office/word/2010/wordprocessingInk" xmlns:wne="http://schemas.microsoft.com/office/word/2006/wordml" xmlns:wps="http://schemas.microsoft.com/office/word/2010/wordprocessingShape" mc:Ignorable="w14 wp14">
   <w:body>
     <w:p>
       <w:r>
-        <w:t>Salut 3A11</w:t>
+        <w:t>Bonjour</w:t>
+      </w:r>
+      <w:bookmarkStart w:id="0" w:name="_GoBack"/>
+      <w:bookmarkEnd w:id="0"/>
+      <w:r>
+        <w:t xml:space="preserve"> 3A11</w:t>
+      </w:r>
+      <w:r>
+        <w:t xml:space="preserve"> </w:t>
       </w:r>
     </w:p>
     <w:sectPr>
@@ -18,7 +26,7 @@
 </file>
 
 <file path=word/styles.xml><?xml version="1.0" encoding="utf-8"?>
-<w:styles xmlns:r="http://schemas.openxmlformats.org/officeDocument/2006/relationships" xmlns:w="http://schemas.openxmlformats.org/wordprocessingml/2006/main">
+<w:styles xmlns:mc="http://schemas.openxmlformats.org/markup-compatibility/2006" xmlns:r="http://schemas.openxmlformats.org/officeDocument/2006/relationships" xmlns:w="http://schemas.openxmlformats.org/wordprocessingml/2006/main" xmlns:w14="http://schemas.microsoft.com/office/word/2010/wordml" mc:Ignorable="w14">
   <w:docDefaults>
     <w:rPrDefault>
       <w:rPr>
@@ -177,18 +185,17 @@
     <w:name w:val="Normal"/>
     <w:qFormat/>
   </w:style>
-  <w:style w:type="character" w:default="1" w:styleId="Policepardfaut">
+  <w:style w:type="character" w:default="1" w:styleId="DefaultParagraphFont">
     <w:name w:val="Default Paragraph Font"/>
     <w:uiPriority w:val="1"/>
     <w:semiHidden/>
     <w:unhideWhenUsed/>
   </w:style>
-  <w:style w:type="table" w:default="1" w:styleId="TableauNormal">
+  <w:style w:type="table" w:default="1" w:styleId="TableNormal">
     <w:name w:val="Normal Table"/>
     <w:uiPriority w:val="99"/>
     <w:semiHidden/>
     <w:unhideWhenUsed/>
-    <w:qFormat/>
     <w:tblPr>
       <w:tblInd w:w="0" w:type="dxa"/>
       <w:tblCellMar>
@@ -199,7 +206,197 @@
       </w:tblCellMar>
     </w:tblPr>
   </w:style>
-  <w:style w:type="numbering" w:default="1" w:styleId="Aucuneliste">
+  <w:style w:type="numbering" w:default="1" w:styleId="NoList">
+    <w:name w:val="No List"/>
+    <w:uiPriority w:val="99"/>
+    <w:semiHidden/>
+    <w:unhideWhenUsed/>
+  </w:style>
+</w:styles>
+</file>
+
+<file path=word/stylesWithEffects.xml><?xml version="1.0" encoding="utf-8"?>
+<w:styles xmlns:wpc="http://schemas.microsoft.com/office/word/2010/wordprocessingCanvas" xmlns:mc="http://schemas.openxmlformats.org/markup-compatibility/2006" xmlns:o="urn:schemas-microsoft-com:office:office" xmlns:r="http://schemas.openxmlformats.org/officeDocument/2006/relationships" xmlns:m="http://schemas.openxmlformats.org/officeDocument/2006/math" xmlns:v="urn:schemas-microsoft-com:vml" xmlns:wp14="http://schemas.microsoft.com/office/word/2010/wordprocessingDrawing" xmlns:wp="http://schemas.openxmlformats.org/drawingml/2006/wordprocessingDrawing" xmlns:w10="urn:schemas-microsoft-com:office:word" xmlns:w="http://schemas.openxmlformats.org/wordprocessingml/2006/main" xmlns:w14="http://schemas.microsoft.com/office/word/2010/wordml" xmlns:wpg="http://schemas.microsoft.com/office/word/2010/wordprocessingGroup" xmlns:wpi="http://schemas.microsoft.com/office/word/2010/wordprocessingInk" xmlns:wne="http://schemas.microsoft.com/office/word/2006/wordml" xmlns:wps="http://schemas.microsoft.com/office/word/2010/wordprocessingShape" mc:Ignorable="w14 wp14">
+  <w:docDefaults>
+    <w:rPrDefault>
+      <w:rPr>
+        <w:rFonts w:asciiTheme="minorHAnsi" w:eastAsiaTheme="minorEastAsia" w:hAnsiTheme="minorHAnsi" w:cstheme="minorBidi"/>
+        <w:sz w:val="22"/>
+        <w:szCs w:val="22"/>
+        <w:lang w:val="fr-FR" w:eastAsia="fr-FR" w:bidi="ar-SA"/>
+      </w:rPr>
+    </w:rPrDefault>
+    <w:pPrDefault>
+      <w:pPr>
+        <w:spacing w:after="200" w:line="276" w:lineRule="auto"/>
+      </w:pPr>
+    </w:pPrDefault>
+  </w:docDefaults>
+  <w:latentStyles w:defLockedState="0" w:defUIPriority="99" w:defSemiHidden="1" w:defUnhideWhenUsed="1" w:defQFormat="0" w:count="267">
+    <w:lsdException w:name="Normal" w:semiHidden="0" w:uiPriority="0" w:unhideWhenUsed="0" w:qFormat="1"/>
+    <w:lsdException w:name="heading 1" w:semiHidden="0" w:uiPriority="9" w:unhideWhenUsed="0" w:qFormat="1"/>
+    <w:lsdException w:name="heading 2" w:uiPriority="9" w:qFormat="1"/>
+    <w:lsdException w:name="heading 3" w:uiPriority="9" w:qFormat="1"/>
+    <w:lsdException w:name="heading 4" w:uiPriority="9" w:qFormat="1"/>
+    <w:lsdException w:name="heading 5" w:uiPriority="9" w:qFormat="1"/>
+    <w:lsdException w:name="heading 6" w:uiPriority="9" w:qFormat="1"/>
+    <w:lsdException w:name="heading 7" w:uiPriority="9" w:qFormat="1"/>
+    <w:lsdException w:name="heading 8" w:uiPriority="9" w:qFormat="1"/>
+    <w:lsdException w:name="heading 9" w:uiPriority="9" w:qFormat="1"/>
+    <w:lsdException w:name="toc 1" w:uiPriority="39"/>
+    <w:lsdException w:name="toc 2" w:uiPriority="39"/>
+    <w:lsdException w:name="toc 3" w:uiPriority="39"/>
+    <w:lsdException w:name="toc 4" w:uiPriority="39"/>
+    <w:lsdException w:name="toc 5" w:uiPriority="39"/>
+    <w:lsdException w:name="toc 6" w:uiPriority="39"/>
+    <w:lsdException w:name="toc 7" w:uiPriority="39"/>
+    <w:lsdException w:name="toc 8" w:uiPriority="39"/>
+    <w:lsdException w:name="toc 9" w:uiPriority="39"/>
+    <w:lsdException w:name="caption" w:uiPriority="35" w:qFormat="1"/>
+    <w:lsdException w:name="Title" w:semiHidden="0" w:uiPriority="10" w:unhideWhenUsed="0" w:qFormat="1"/>
+    <w:lsdException w:name="Default Paragraph Font" w:uiPriority="1"/>
+    <w:lsdException w:name="Subtitle" w:semiHidden="0" w:uiPriority="11" w:unhideWhenUsed="0" w:qFormat="1"/>
+    <w:lsdException w:name="Strong" w:semiHidden="0" w:uiPriority="22" w:unhideWhenUsed="0" w:qFormat="1"/>
+    <w:lsdException w:name="Emphasis" w:semiHidden="0" w:uiPriority="20" w:unhideWhenUsed="0" w:qFormat="1"/>
+    <w:lsdException w:name="Table Grid" w:semiHidden="0" w:uiPriority="59" w:unhideWhenUsed="0"/>
+    <w:lsdException w:name="Placeholder Text" w:unhideWhenUsed="0"/>
+    <w:lsdException w:name="No Spacing" w:semiHidden="0" w:uiPriority="1" w:unhideWhenUsed="0" w:qFormat="1"/>
+    <w:lsdException w:name="Light Shading" w:semiHidden="0" w:uiPriority="60" w:unhideWhenUsed="0"/>
+    <w:lsdException w:name="Light List" w:semiHidden="0" w:uiPriority="61" w:unhideWhenUsed="0"/>
+    <w:lsdException w:name="Light Grid" w:semiHidden="0" w:uiPriority="62" w:unhideWhenUsed="0"/>
+    <w:lsdException w:name="Medium Shading 1" w:semiHidden="0" w:uiPriority="63" w:unhideWhenUsed="0"/>
+    <w:lsdException w:name="Medium Shading 2" w:semiHidden="0" w:uiPriority="64" w:unhideWhenUsed="0"/>
+    <w:lsdException w:name="Medium List 1" w:semiHidden="0" w:uiPriority="65" w:unhideWhenUsed="0"/>
+    <w:lsdException w:name="Medium List 2" w:semiHidden="0" w:uiPriority="66" w:unhideWhenUsed="0"/>
+    <w:lsdException w:name="Medium Grid 1" w:semiHidden="0" w:uiPriority="67" w:unhideWhenUsed="0"/>
+    <w:lsdException w:name="Medium Grid 2" w:semiHidden="0" w:uiPriority="68" w:unhideWhenUsed="0"/>
+    <w:lsdException w:name="Medium Grid 3" w:semiHidden="0" w:uiPriority="69" w:unhideWhenUsed="0"/>
+    <w:lsdException w:name="Dark List" w:semiHidden="0" w:uiPriority="70" w:unhideWhenUsed="0"/>
+    <w:lsdException w:name="Colorful Shading" w:semiHidden="0" w:uiPriority="71" w:unhideWhenUsed="0"/>
+    <w:lsdException w:name="Colorful List" w:semiHidden="0" w:uiPriority="72" w:unhideWhenUsed="0"/>
+    <w:lsdException w:name="Colorful Grid" w:semiHidden="0" w:uiPriority="73" w:unhideWhenUsed="0"/>
+    <w:lsdException w:name="Light Shading Accent 1" w:semiHidden="0" w:uiPriority="60" w:unhideWhenUsed="0"/>
+    <w:lsdException w:name="Light List Accent 1" w:semiHidden="0" w:uiPriority="61" w:unhideWhenUsed="0"/>
+    <w:lsdException w:name="Light Grid Accent 1" w:semiHidden="0" w:uiPriority="62" w:unhideWhenUsed="0"/>
+    <w:lsdException w:name="Medium Shading 1 Accent 1" w:semiHidden="0" w:uiPriority="63" w:unhideWhenUsed="0"/>
+    <w:lsdException w:name="Medium Shading 2 Accent 1" w:semiHidden="0" w:uiPriority="64" w:unhideWhenUsed="0"/>
+    <w:lsdException w:name="Medium List 1 Accent 1" w:semiHidden="0" w:uiPriority="65" w:unhideWhenUsed="0"/>
+    <w:lsdException w:name="Revision" w:unhideWhenUsed="0"/>
+    <w:lsdException w:name="List Paragraph" w:semiHidden="0" w:uiPriority="34" w:unhideWhenUsed="0" w:qFormat="1"/>
+    <w:lsdException w:name="Quote" w:semiHidden="0" w:uiPriority="29" w:unhideWhenUsed="0" w:qFormat="1"/>
+    <w:lsdException w:name="Intense Quote" w:semiHidden="0" w:uiPriority="30" w:unhideWhenUsed="0" w:qFormat="1"/>
+    <w:lsdException w:name="Medium List 2 Accent 1" w:semiHidden="0" w:uiPriority="66" w:unhideWhenUsed="0"/>
+    <w:lsdException w:name="Medium Grid 1 Accent 1" w:semiHidden="0" w:uiPriority="67" w:unhideWhenUsed="0"/>
+    <w:lsdException w:name="Medium Grid 2 Accent 1" w:semiHidden="0" w:uiPriority="68" w:unhideWhenUsed="0"/>
+    <w:lsdException w:name="Medium Grid 3 Accent 1" w:semiHidden="0" w:uiPriority="69" w:unhideWhenUsed="0"/>
+    <w:lsdException w:name="Dark List Accent 1" w:semiHidden="0" w:uiPriority="70" w:unhideWhenUsed="0"/>
+    <w:lsdException w:name="Colorful Shading Accent 1" w:semiHidden="0" w:uiPriority="71" w:unhideWhenUsed="0"/>
+    <w:lsdException w:name="Colorful List Accent 1" w:semiHidden="0" w:uiPriority="72" w:unhideWhenUsed="0"/>
+    <w:lsdException w:name="Colorful Grid Accent 1" w:semiHidden="0" w:uiPriority="73" w:unhideWhenUsed="0"/>
+    <w:lsdException w:name="Light Shading Accent 2" w:semiHidden="0" w:uiPriority="60" w:unhideWhenUsed="0"/>
+    <w:lsdException w:name="Light List Accent 2" w:semiHidden="0" w:uiPriority="61" w:unhideWhenUsed="0"/>
+    <w:lsdException w:name="Light Grid Accent 2" w:semiHidden="0" w:uiPriority="62" w:unhideWhenUsed="0"/>
+    <w:lsdException w:name="Medium Shading 1 Accent 2" w:semiHidden="0" w:uiPriority="63" w:unhideWhenUsed="0"/>
+    <w:lsdException w:name="Medium Shading 2 Accent 2" w:semiHidden="0" w:uiPriority="64" w:unhideWhenUsed="0"/>
+    <w:lsdException w:name="Medium List 1 Accent 2" w:semiHidden="0" w:uiPriority="65" w:unhideWhenUsed="0"/>
+    <w:lsdException w:name="Medium List 2 Accent 2" w:semiHidden="0" w:uiPriority="66" w:unhideWhenUsed="0"/>
+    <w:lsdException w:name="Medium Grid 1 Accent 2" w:semiHidden="0" w:uiPriority="67" w:unhideWhenUsed="0"/>
+    <w:lsdException w:name="Medium Grid 2 Accent 2" w:semiHidden="0" w:uiPriority="68" w:unhideWhenUsed="0"/>
+    <w:lsdException w:name="Medium Grid 3 Accent 2" w:semiHidden="0" w:uiPriority="69" w:unhideWhenUsed="0"/>
+    <w:lsdException w:name="Dark List Accent 2" w:semiHidden="0" w:uiPriority="70" w:unhideWhenUsed="0"/>
+    <w:lsdException w:name="Colorful Shading Accent 2" w:semiHidden="0" w:uiPriority="71" w:unhideWhenUsed="0"/>
+    <w:lsdException w:name="Colorful List Accent 2" w:semiHidden="0" w:uiPriority="72" w:unhideWhenUsed="0"/>
+    <w:lsdException w:name="Colorful Grid Accent 2" w:semiHidden="0" w:uiPriority="73" w:unhideWhenUsed="0"/>
+    <w:lsdException w:name="Light Shading Accent 3" w:semiHidden="0" w:uiPriority="60" w:unhideWhenUsed="0"/>
+    <w:lsdException w:name="Light List Accent 3" w:semiHidden="0" w:uiPriority="61" w:unhideWhenUsed="0"/>
+    <w:lsdException w:name="Light Grid Accent 3" w:semiHidden="0" w:uiPriority="62" w:unhideWhenUsed="0"/>
+    <w:lsdException w:name="Medium Shading 1 Accent 3" w:semiHidden="0" w:uiPriority="63" w:unhideWhenUsed="0"/>
+    <w:lsdException w:name="Medium Shading 2 Accent 3" w:semiHidden="0" w:uiPriority="64" w:unhideWhenUsed="0"/>
+    <w:lsdException w:name="Medium List 1 Accent 3" w:semiHidden="0" w:uiPriority="65" w:unhideWhenUsed="0"/>
+    <w:lsdException w:name="Medium List 2 Accent 3" w:semiHidden="0" w:uiPriority="66" w:unhideWhenUsed="0"/>
+    <w:lsdException w:name="Medium Grid 1 Accent 3" w:semiHidden="0" w:uiPriority="67" w:unhideWhenUsed="0"/>
+    <w:lsdException w:name="Medium Grid 2 Accent 3" w:semiHidden="0" w:uiPriority="68" w:unhideWhenUsed="0"/>
+    <w:lsdException w:name="Medium Grid 3 Accent 3" w:semiHidden="0" w:uiPriority="69" w:unhideWhenUsed="0"/>
+    <w:lsdException w:name="Dark List Accent 3" w:semiHidden="0" w:uiPriority="70" w:unhideWhenUsed="0"/>
+    <w:lsdException w:name="Colorful Shading Accent 3" w:semiHidden="0" w:uiPriority="71" w:unhideWhenUsed="0"/>
+    <w:lsdException w:name="Colorful List Accent 3" w:semiHidden="0" w:uiPriority="72" w:unhideWhenUsed="0"/>
+    <w:lsdException w:name="Colorful Grid Accent 3" w:semiHidden="0" w:uiPriority="73" w:unhideWhenUsed="0"/>
+    <w:lsdException w:name="Light Shading Accent 4" w:semiHidden="0" w:uiPriority="60" w:unhideWhenUsed="0"/>
+    <w:lsdException w:name="Light List Accent 4" w:semiHidden="0" w:uiPriority="61" w:unhideWhenUsed="0"/>
+    <w:lsdException w:name="Light Grid Accent 4" w:semiHidden="0" w:uiPriority="62" w:unhideWhenUsed="0"/>
+    <w:lsdException w:name="Medium Shading 1 Accent 4" w:semiHidden="0" w:uiPriority="63" w:unhideWhenUsed="0"/>
+    <w:lsdException w:name="Medium Shading 2 Accent 4" w:semiHidden="0" w:uiPriority="64" w:unhideWhenUsed="0"/>
+    <w:lsdException w:name="Medium List 1 Accent 4" w:semiHidden="0" w:uiPriority="65" w:unhideWhenUsed="0"/>
+    <w:lsdException w:name="Medium List 2 Accent 4" w:semiHidden="0" w:uiPriority="66" w:unhideWhenUsed="0"/>
+    <w:lsdException w:name="Medium Grid 1 Accent 4" w:semiHidden="0" w:uiPriority="67" w:unhideWhenUsed="0"/>
+    <w:lsdException w:name="Medium Grid 2 Accent 4" w:semiHidden="0" w:uiPriority="68" w:unhideWhenUsed="0"/>
+    <w:lsdException w:name="Medium Grid 3 Accent 4" w:semiHidden="0" w:uiPriority="69" w:unhideWhenUsed="0"/>
+    <w:lsdException w:name="Dark List Accent 4" w:semiHidden="0" w:uiPriority="70" w:unhideWhenUsed="0"/>
+    <w:lsdException w:name="Colorful Shading Accent 4" w:semiHidden="0" w:uiPriority="71" w:unhideWhenUsed="0"/>
+    <w:lsdException w:name="Colorful List Accent 4" w:semiHidden="0" w:uiPriority="72" w:unhideWhenUsed="0"/>
+    <w:lsdException w:name="Colorful Grid Accent 4" w:semiHidden="0" w:uiPriority="73" w:unhideWhenUsed="0"/>
+    <w:lsdException w:name="Light Shading Accent 5" w:semiHidden="0" w:uiPriority="60" w:unhideWhenUsed="0"/>
+    <w:lsdException w:name="Light List Accent 5" w:semiHidden="0" w:uiPriority="61" w:unhideWhenUsed="0"/>
+    <w:lsdException w:name="Light Grid Accent 5" w:semiHidden="0" w:uiPriority="62" w:unhideWhenUsed="0"/>
+    <w:lsdException w:name="Medium Shading 1 Accent 5" w:semiHidden="0" w:uiPriority="63" w:unhideWhenUsed="0"/>
+    <w:lsdException w:name="Medium Shading 2 Accent 5" w:semiHidden="0" w:uiPriority="64" w:unhideWhenUsed="0"/>
+    <w:lsdException w:name="Medium List 1 Accent 5" w:semiHidden="0" w:uiPriority="65" w:unhideWhenUsed="0"/>
+    <w:lsdException w:name="Medium List 2 Accent 5" w:semiHidden="0" w:uiPriority="66" w:unhideWhenUsed="0"/>
+    <w:lsdException w:name="Medium Grid 1 Accent 5" w:semiHidden="0" w:uiPriority="67" w:unhideWhenUsed="0"/>
+    <w:lsdException w:name="Medium Grid 2 Accent 5" w:semiHidden="0" w:uiPriority="68" w:unhideWhenUsed="0"/>
+    <w:lsdException w:name="Medium Grid 3 Accent 5" w:semiHidden="0" w:uiPriority="69" w:unhideWhenUsed="0"/>
+    <w:lsdException w:name="Dark List Accent 5" w:semiHidden="0" w:uiPriority="70" w:unhideWhenUsed="0"/>
+    <w:lsdException w:name="Colorful Shading Accent 5" w:semiHidden="0" w:uiPriority="71" w:unhideWhenUsed="0"/>
+    <w:lsdException w:name="Colorful List Accent 5" w:semiHidden="0" w:uiPriority="72" w:unhideWhenUsed="0"/>
+    <w:lsdException w:name="Colorful Grid Accent 5" w:semiHidden="0" w:uiPriority="73" w:unhideWhenUsed="0"/>
+    <w:lsdException w:name="Light Shading Accent 6" w:semiHidden="0" w:uiPriority="60" w:unhideWhenUsed="0"/>
+    <w:lsdException w:name="Light List Accent 6" w:semiHidden="0" w:uiPriority="61" w:unhideWhenUsed="0"/>
+    <w:lsdException w:name="Light Grid Accent 6" w:semiHidden="0" w:uiPriority="62" w:unhideWhenUsed="0"/>
+    <w:lsdException w:name="Medium Shading 1 Accent 6" w:semiHidden="0" w:uiPriority="63" w:unhideWhenUsed="0"/>
+    <w:lsdException w:name="Medium Shading 2 Accent 6" w:semiHidden="0" w:uiPriority="64" w:unhideWhenUsed="0"/>
+    <w:lsdException w:name="Medium List 1 Accent 6" w:semiHidden="0" w:uiPriority="65" w:unhideWhenUsed="0"/>
+    <w:lsdException w:name="Medium List 2 Accent 6" w:semiHidden="0" w:uiPriority="66" w:unhideWhenUsed="0"/>
+    <w:lsdException w:name="Medium Grid 1 Accent 6" w:semiHidden="0" w:uiPriority="67" w:unhideWhenUsed="0"/>
+    <w:lsdException w:name="Medium Grid 2 Accent 6" w:semiHidden="0" w:uiPriority="68" w:unhideWhenUsed="0"/>
+    <w:lsdException w:name="Medium Grid 3 Accent 6" w:semiHidden="0" w:uiPriority="69" w:unhideWhenUsed="0"/>
+    <w:lsdException w:name="Dark List Accent 6" w:semiHidden="0" w:uiPriority="70" w:unhideWhenUsed="0"/>
+    <w:lsdException w:name="Colorful Shading Accent 6" w:semiHidden="0" w:uiPriority="71" w:unhideWhenUsed="0"/>
+    <w:lsdException w:name="Colorful List Accent 6" w:semiHidden="0" w:uiPriority="72" w:unhideWhenUsed="0"/>
+    <w:lsdException w:name="Colorful Grid Accent 6" w:semiHidden="0" w:uiPriority="73" w:unhideWhenUsed="0"/>
+    <w:lsdException w:name="Subtle Emphasis" w:semiHidden="0" w:uiPriority="19" w:unhideWhenUsed="0" w:qFormat="1"/>
+    <w:lsdException w:name="Intense Emphasis" w:semiHidden="0" w:uiPriority="21" w:unhideWhenUsed="0" w:qFormat="1"/>
+    <w:lsdException w:name="Subtle Reference" w:semiHidden="0" w:uiPriority="31" w:unhideWhenUsed="0" w:qFormat="1"/>
+    <w:lsdException w:name="Intense Reference" w:semiHidden="0" w:uiPriority="32" w:unhideWhenUsed="0" w:qFormat="1"/>
+    <w:lsdException w:name="Book Title" w:semiHidden="0" w:uiPriority="33" w:unhideWhenUsed="0" w:qFormat="1"/>
+    <w:lsdException w:name="Bibliography" w:uiPriority="37"/>
+    <w:lsdException w:name="TOC Heading" w:uiPriority="39" w:qFormat="1"/>
+  </w:latentStyles>
+  <w:style w:type="paragraph" w:default="1" w:styleId="Normal">
+    <w:name w:val="Normal"/>
+    <w:qFormat/>
+  </w:style>
+  <w:style w:type="character" w:default="1" w:styleId="DefaultParagraphFont">
+    <w:name w:val="Default Paragraph Font"/>
+    <w:uiPriority w:val="1"/>
+    <w:semiHidden/>
+    <w:unhideWhenUsed/>
+  </w:style>
+  <w:style w:type="table" w:default="1" w:styleId="TableNormal">
+    <w:name w:val="Normal Table"/>
+    <w:uiPriority w:val="99"/>
+    <w:semiHidden/>
+    <w:unhideWhenUsed/>
+    <w:tblPr>
+      <w:tblInd w:w="0" w:type="dxa"/>
+      <w:tblCellMar>
+        <w:top w:w="0" w:type="dxa"/>
+        <w:left w:w="108" w:type="dxa"/>
+        <w:bottom w:w="0" w:type="dxa"/>
+        <w:right w:w="108" w:type="dxa"/>
+      </w:tblCellMar>
+    </w:tblPr>
+  </w:style>
+  <w:style w:type="numbering" w:default="1" w:styleId="NoList">
     <w:name w:val="No List"/>
     <w:uiPriority w:val="99"/>
     <w:semiHidden/>

</xml_diff>